<commit_message>
removed link to google scholar citations
</commit_message>
<xml_diff>
--- a/nih-biosketch-neural-r21.docx
+++ b/nih-biosketch-neural-r21.docx
@@ -987,6 +987,14 @@
           <w:b w:val="0"/>
           <w:szCs w:val="22"/>
         </w:rPr>
+        <w:t xml:space="preserve"> I currently also have a secondary appointment at Loyola Stritch School of Medicine and Boston Children’s Hospital. </w:t>
+      </w:r>
+      <w:r>
+        <w:rPr>
+          <w:rFonts w:cs="Arial"/>
+          <w:b w:val="0"/>
+          <w:szCs w:val="22"/>
+        </w:rPr>
         <w:t xml:space="preserve"> </w:t>
       </w:r>
       <w:r>
@@ -995,38 +1003,6 @@
           <w:b w:val="0"/>
           <w:szCs w:val="22"/>
         </w:rPr>
-        <w:t>I currently</w:t>
-      </w:r>
-      <w:r>
-        <w:rPr>
-          <w:rFonts w:cs="Arial"/>
-          <w:b w:val="0"/>
-          <w:szCs w:val="22"/>
-        </w:rPr>
-        <w:t xml:space="preserve"> also</w:t>
-      </w:r>
-      <w:r>
-        <w:rPr>
-          <w:rFonts w:cs="Arial"/>
-          <w:b w:val="0"/>
-          <w:szCs w:val="22"/>
-        </w:rPr>
-        <w:t xml:space="preserve"> have a secondary appointment at Loyola Stritch School of Medicine and Boston Children’s Hospital. </w:t>
-      </w:r>
-      <w:r>
-        <w:rPr>
-          <w:rFonts w:cs="Arial"/>
-          <w:b w:val="0"/>
-          <w:szCs w:val="22"/>
-        </w:rPr>
-        <w:t xml:space="preserve"> </w:t>
-      </w:r>
-      <w:r>
-        <w:rPr>
-          <w:rFonts w:cs="Arial"/>
-          <w:b w:val="0"/>
-          <w:szCs w:val="22"/>
-        </w:rPr>
         <w:t>Recently</w:t>
       </w:r>
       <w:r>
@@ -1083,15 +1059,7 @@
           <w:b w:val="0"/>
           <w:szCs w:val="22"/>
         </w:rPr>
-        <w:t>in several cases show considerable gains in performance, while completely eliminating the need for manual feature engineering.</w:t>
-      </w:r>
-      <w:r>
-        <w:rPr>
-          <w:rFonts w:cs="Arial"/>
-          <w:b w:val="0"/>
-          <w:szCs w:val="22"/>
-        </w:rPr>
-        <w:t xml:space="preserve"> </w:t>
+        <w:t xml:space="preserve">in several cases show considerable gains in performance, while completely eliminating the need for manual feature engineering. </w:t>
       </w:r>
       <w:r>
         <w:rPr>
@@ -1736,21 +1704,12 @@
     </w:p>
     <w:p>
       <w:r>
-        <w:t>201</w:t>
-      </w:r>
-      <w:r>
-        <w:t>6</w:t>
-      </w:r>
-      <w:r>
-        <w:t xml:space="preserve"> Association for Computational Linguistics (ACL) conference. Paper Reviewer. </w:t>
-      </w:r>
-    </w:p>
-    <w:p>
-      <w:r>
-        <w:t xml:space="preserve">2016 </w:t>
-      </w:r>
-      <w:r>
-        <w:t>American Medical Informatics Association (AMIA) Symposium. Paper Reviewer.</w:t>
+        <w:t xml:space="preserve">2016 Association for Computational Linguistics (ACL) conference. Paper Reviewer. </w:t>
+      </w:r>
+    </w:p>
+    <w:p>
+      <w:r>
+        <w:t>2016 American Medical Informatics Association (AMIA) Symposium. Paper Reviewer.</w:t>
       </w:r>
     </w:p>
     <w:p>
@@ -3508,55 +3467,22 @@
       <w:r>
         <w:fldChar w:fldCharType="end"/>
       </w:r>
-    </w:p>
-    <w:p>
-      <w:pPr>
-        <w:pStyle w:val="DataField11pt-Single"/>
-      </w:pPr>
-    </w:p>
-    <w:p>
-      <w:pPr>
-        <w:pStyle w:val="DataField11pt-Single"/>
-        <w:rPr>
-          <w:b/>
-          <w:u w:val="single"/>
-        </w:rPr>
-      </w:pPr>
-      <w:r>
-        <w:rPr>
-          <w:b/>
-          <w:u w:val="single"/>
-        </w:rPr>
-        <w:t xml:space="preserve">Complete List of Published Work in Google Scholar: </w:t>
-      </w:r>
-    </w:p>
-    <w:p/>
-    <w:p>
-      <w:hyperlink r:id="rId11" w:history="1">
-        <w:r>
-          <w:rPr>
-            <w:rStyle w:val="Hyperlink"/>
-          </w:rPr>
-          <w:t>https://scholar.google.com/citations?user=mkLwEPkAAAAJ&amp;hl=en</w:t>
-        </w:r>
-      </w:hyperlink>
-    </w:p>
-    <w:p/>
-    <w:p>
-      <w:pPr>
-        <w:rPr>
-          <w:b/>
-        </w:rPr>
-      </w:pPr>
-    </w:p>
-    <w:p>
-      <w:pPr>
-        <w:rPr>
-          <w:b/>
-        </w:rPr>
-      </w:pPr>
       <w:bookmarkStart w:id="0" w:name="_GoBack"/>
       <w:bookmarkEnd w:id="0"/>
+    </w:p>
+    <w:p>
+      <w:pPr>
+        <w:rPr>
+          <w:b/>
+        </w:rPr>
+      </w:pPr>
+    </w:p>
+    <w:p>
+      <w:pPr>
+        <w:rPr>
+          <w:b/>
+        </w:rPr>
+      </w:pPr>
     </w:p>
     <w:p>
       <w:pPr>
@@ -3867,7 +3793,6 @@
           <w:szCs w:val="22"/>
           <w:lang w:val="pt-PT"/>
         </w:rPr>
-        <w:lastRenderedPageBreak/>
         <w:t>5U24CA184407-02</w:t>
       </w:r>
       <w:r>
@@ -3977,7 +3902,16 @@
           <w:sz w:val="22"/>
           <w:szCs w:val="22"/>
         </w:rPr>
-        <w:t>Current models for correlating EMR data with –omics data la</w:t>
+        <w:t xml:space="preserve">Current models for </w:t>
+      </w:r>
+      <w:r>
+        <w:rPr>
+          <w:rFonts w:ascii="Arial" w:hAnsi="Arial"/>
+          <w:sz w:val="22"/>
+          <w:szCs w:val="22"/>
+        </w:rPr>
+        <w:lastRenderedPageBreak/>
+        <w:t>correlating EMR data with –omics data la</w:t>
       </w:r>
       <w:r>
         <w:rPr>
@@ -5817,6 +5751,7 @@
     <w:lsdException w:name="HTML Sample" w:semiHidden="1" w:unhideWhenUsed="1"/>
     <w:lsdException w:name="HTML Typewriter" w:semiHidden="1" w:unhideWhenUsed="1"/>
     <w:lsdException w:name="HTML Variable" w:semiHidden="1" w:unhideWhenUsed="1"/>
+    <w:lsdException w:name="Normal Table" w:semiHidden="1" w:unhideWhenUsed="1"/>
     <w:lsdException w:name="annotation subject" w:semiHidden="1" w:unhideWhenUsed="1"/>
     <w:lsdException w:name="No List" w:semiHidden="1" w:unhideWhenUsed="1"/>
     <w:lsdException w:name="Outline List 1" w:semiHidden="1" w:unhideWhenUsed="1"/>
@@ -5862,8 +5797,10 @@
     <w:lsdException w:name="Table Subtle 1" w:semiHidden="1" w:unhideWhenUsed="1"/>
     <w:lsdException w:name="Table Subtle 2" w:semiHidden="1" w:unhideWhenUsed="1"/>
     <w:lsdException w:name="Table Web 1" w:semiHidden="1" w:unhideWhenUsed="1"/>
+    <w:lsdException w:name="Table Web 2" w:semiHidden="1" w:unhideWhenUsed="1"/>
     <w:lsdException w:name="Table Web 3" w:semiHidden="1" w:unhideWhenUsed="1"/>
     <w:lsdException w:name="Balloon Text" w:semiHidden="1" w:unhideWhenUsed="1"/>
+    <w:lsdException w:name="Table Theme" w:semiHidden="1" w:unhideWhenUsed="1"/>
     <w:lsdException w:name="Note Level 1" w:semiHidden="1" w:unhideWhenUsed="1"/>
     <w:lsdException w:name="Note Level 2" w:semiHidden="1" w:unhideWhenUsed="1"/>
     <w:lsdException w:name="Note Level 3" w:semiHidden="1" w:unhideWhenUsed="1"/>

</xml_diff>